<commit_message>
Updated the user stories docx and reorganized the folder
</commit_message>
<xml_diff>
--- a/Sprint 1/SEP Epics, User Stories and Tasks.docx
+++ b/Sprint 1/SEP Epics, User Stories and Tasks.docx
@@ -288,7 +288,23 @@
           <w:sz w:val="26"/>
           <w:szCs w:val="26"/>
         </w:rPr>
-        <w:t>Epic 2: Student Profile Management</w:t>
+        <w:t xml:space="preserve">Epic 2: </w:t>
+      </w:r>
+      <w:r>
+        <w:rPr>
+          <w:b/>
+          <w:sz w:val="26"/>
+          <w:szCs w:val="26"/>
+        </w:rPr>
+        <w:t>Candidate</w:t>
+      </w:r>
+      <w:r>
+        <w:rPr>
+          <w:b/>
+          <w:sz w:val="26"/>
+          <w:szCs w:val="26"/>
+        </w:rPr>
+        <w:t xml:space="preserve"> Profile Management</w:t>
       </w:r>
     </w:p>
     <w:p>
@@ -321,7 +337,23 @@
           <w:sz w:val="24"/>
           <w:szCs w:val="24"/>
         </w:rPr>
-        <w:t>As a student, I want to be able to create and modify my profile so that I can showcase my skills and experience to potential employers.</w:t>
+        <w:t xml:space="preserve">As a </w:t>
+      </w:r>
+      <w:r>
+        <w:rPr>
+          <w:bCs/>
+          <w:sz w:val="24"/>
+          <w:szCs w:val="24"/>
+        </w:rPr>
+        <w:t>candidate</w:t>
+      </w:r>
+      <w:r>
+        <w:rPr>
+          <w:bCs/>
+          <w:sz w:val="24"/>
+          <w:szCs w:val="24"/>
+        </w:rPr>
+        <w:t>, I want to be able to create and modify my profile so that I can showcase my skills and experience to potential employers.</w:t>
       </w:r>
     </w:p>
     <w:p>
@@ -344,7 +376,23 @@
           <w:sz w:val="24"/>
           <w:szCs w:val="24"/>
         </w:rPr>
-        <w:t>Design and develop a student profile page with fields for personal information, education, skills, and experience.</w:t>
+        <w:t xml:space="preserve">Design and develop a </w:t>
+      </w:r>
+      <w:r>
+        <w:rPr>
+          <w:bCs/>
+          <w:sz w:val="24"/>
+          <w:szCs w:val="24"/>
+        </w:rPr>
+        <w:t xml:space="preserve">candidate </w:t>
+      </w:r>
+      <w:r>
+        <w:rPr>
+          <w:bCs/>
+          <w:sz w:val="24"/>
+          <w:szCs w:val="24"/>
+        </w:rPr>
+        <w:t>profile page with fields for personal information, education, skills, and experience.</w:t>
       </w:r>
     </w:p>
     <w:p>
@@ -390,7 +438,23 @@
           <w:sz w:val="24"/>
           <w:szCs w:val="24"/>
         </w:rPr>
-        <w:t>Enable profile editing functionality to allow students to update their information as needed.</w:t>
+        <w:t xml:space="preserve">Enable profile editing functionality to allow </w:t>
+      </w:r>
+      <w:r>
+        <w:rPr>
+          <w:bCs/>
+          <w:sz w:val="24"/>
+          <w:szCs w:val="24"/>
+        </w:rPr>
+        <w:t>candidate</w:t>
+      </w:r>
+      <w:r>
+        <w:rPr>
+          <w:bCs/>
+          <w:sz w:val="24"/>
+          <w:szCs w:val="24"/>
+        </w:rPr>
+        <w:t>s to update their information as needed.</w:t>
       </w:r>
     </w:p>
     <w:p>
@@ -413,7 +477,23 @@
           <w:sz w:val="24"/>
           <w:szCs w:val="24"/>
         </w:rPr>
-        <w:t>Implement an upload mechanism to allow students to add a profile picture.</w:t>
+        <w:t xml:space="preserve">Implement an upload mechanism to allow </w:t>
+      </w:r>
+      <w:r>
+        <w:rPr>
+          <w:bCs/>
+          <w:sz w:val="24"/>
+          <w:szCs w:val="24"/>
+        </w:rPr>
+        <w:t>candidate</w:t>
+      </w:r>
+      <w:r>
+        <w:rPr>
+          <w:bCs/>
+          <w:sz w:val="24"/>
+          <w:szCs w:val="24"/>
+        </w:rPr>
+        <w:t>s to add a profile picture.</w:t>
       </w:r>
     </w:p>
     <w:p>
@@ -436,7 +516,23 @@
           <w:sz w:val="24"/>
           <w:szCs w:val="24"/>
         </w:rPr>
-        <w:t>As a student, I want to be able to upload and update my resume so that employers can quickly review my qualifications.</w:t>
+        <w:t xml:space="preserve">As a </w:t>
+      </w:r>
+      <w:r>
+        <w:rPr>
+          <w:bCs/>
+          <w:sz w:val="24"/>
+          <w:szCs w:val="24"/>
+        </w:rPr>
+        <w:t>candidate</w:t>
+      </w:r>
+      <w:r>
+        <w:rPr>
+          <w:bCs/>
+          <w:sz w:val="24"/>
+          <w:szCs w:val="24"/>
+        </w:rPr>
+        <w:t>, I want to be able to upload and update my resume so that employers can quickly review my qualifications.</w:t>
       </w:r>
     </w:p>
     <w:p>
@@ -459,7 +555,23 @@
           <w:sz w:val="24"/>
           <w:szCs w:val="24"/>
         </w:rPr>
-        <w:t>Create a resume upload feature that allows students to select and upload their resume files.</w:t>
+        <w:t xml:space="preserve">Create a resume upload feature that allows </w:t>
+      </w:r>
+      <w:r>
+        <w:rPr>
+          <w:bCs/>
+          <w:sz w:val="24"/>
+          <w:szCs w:val="24"/>
+        </w:rPr>
+        <w:t>candidate</w:t>
+      </w:r>
+      <w:r>
+        <w:rPr>
+          <w:bCs/>
+          <w:sz w:val="24"/>
+          <w:szCs w:val="24"/>
+        </w:rPr>
+        <w:t>s to select and upload their resume files.</w:t>
       </w:r>
     </w:p>
     <w:p>
@@ -484,7 +596,23 @@
           <w:bCs/>
           <w:color w:val="000000"/>
         </w:rPr>
-        <w:t>Develop a mechanism to store and associate the uploaded resume with the student's profile.</w:t>
+        <w:t xml:space="preserve">Develop a mechanism to store and associate the uploaded resume with the </w:t>
+      </w:r>
+      <w:r>
+        <w:rPr>
+          <w:rFonts w:ascii="Arial" w:hAnsi="Arial" w:cs="Arial"/>
+          <w:bCs/>
+          <w:color w:val="000000"/>
+        </w:rPr>
+        <w:t>candidate</w:t>
+      </w:r>
+      <w:r>
+        <w:rPr>
+          <w:rFonts w:ascii="Arial" w:hAnsi="Arial" w:cs="Arial"/>
+          <w:bCs/>
+          <w:color w:val="000000"/>
+        </w:rPr>
+        <w:t>'s profile.</w:t>
       </w:r>
     </w:p>
     <w:p>
@@ -509,7 +637,23 @@
           <w:bCs/>
           <w:color w:val="000000"/>
         </w:rPr>
-        <w:t>Enable the option for students to update their uploaded resume if necessary.</w:t>
+        <w:t xml:space="preserve">Enable the option for </w:t>
+      </w:r>
+      <w:r>
+        <w:rPr>
+          <w:rFonts w:ascii="Arial" w:hAnsi="Arial" w:cs="Arial"/>
+          <w:bCs/>
+          <w:color w:val="000000"/>
+        </w:rPr>
+        <w:t>candidate</w:t>
+      </w:r>
+      <w:r>
+        <w:rPr>
+          <w:rFonts w:ascii="Arial" w:hAnsi="Arial" w:cs="Arial"/>
+          <w:bCs/>
+          <w:color w:val="000000"/>
+        </w:rPr>
+        <w:t>s to update their uploaded resume if necessary.</w:t>
       </w:r>
     </w:p>
     <w:p>
@@ -534,7 +678,24 @@
           <w:bCs/>
           <w:color w:val="000000"/>
         </w:rPr>
-        <w:t>Implement a resume download feature for employers to access and review the student's qualifications.</w:t>
+        <w:lastRenderedPageBreak/>
+        <w:t xml:space="preserve">Implement a resume download feature for employers to access and review the </w:t>
+      </w:r>
+      <w:r>
+        <w:rPr>
+          <w:rFonts w:ascii="Arial" w:hAnsi="Arial" w:cs="Arial"/>
+          <w:bCs/>
+          <w:color w:val="000000"/>
+        </w:rPr>
+        <w:t>candidate</w:t>
+      </w:r>
+      <w:r>
+        <w:rPr>
+          <w:rFonts w:ascii="Arial" w:hAnsi="Arial" w:cs="Arial"/>
+          <w:bCs/>
+          <w:color w:val="000000"/>
+        </w:rPr>
+        <w:t>'s qualifications.</w:t>
       </w:r>
     </w:p>
     <w:sectPr>
@@ -3852,7 +4013,7 @@
       <w:rFonts w:ascii="Times New Roman" w:eastAsia="Times New Roman" w:hAnsi="Times New Roman" w:cs="Times New Roman"/>
       <w:sz w:val="24"/>
       <w:szCs w:val="24"/>
-      <w:lang w:val="en-KG" w:eastAsia="en-GB"/>
+      <w:lang w:eastAsia="en-GB"/>
     </w:rPr>
   </w:style>
 </w:styles>

</xml_diff>